<commit_message>
Updates to Software Project Interface Document
</commit_message>
<xml_diff>
--- a/Documents/03_SMP_Software_Project_Interface_Prototype.docx
+++ b/Documents/03_SMP_Software_Project_Interface_Prototype.docx
@@ -189,6 +189,78 @@
           <w:rFonts w:asciiTheme="majorHAnsi" w:hAnsiTheme="majorHAnsi" w:cstheme="majorHAnsi"/>
           <w:b/>
           <w:bCs/>
+          <w:color w:val="2F5496" w:themeColor="accent1" w:themeShade="BF"/>
+          <w:sz w:val="36"/>
+          <w:szCs w:val="36"/>
+        </w:rPr>
+      </w:pPr>
+      <w:r>
+        <w:rPr>
+          <w:rFonts w:asciiTheme="majorHAnsi" w:hAnsiTheme="majorHAnsi" w:cstheme="majorHAnsi"/>
+          <w:b/>
+          <w:bCs/>
+          <w:color w:val="2F5496" w:themeColor="accent1" w:themeShade="BF"/>
+          <w:sz w:val="36"/>
+          <w:szCs w:val="36"/>
+        </w:rPr>
+        <w:t>Team 8</w:t>
+      </w:r>
+    </w:p>
+    <w:p>
+      <w:pPr>
+        <w:pStyle w:val="LO-Normal"/>
+        <w:jc w:val="center"/>
+        <w:rPr>
+          <w:rFonts w:asciiTheme="majorHAnsi" w:hAnsiTheme="majorHAnsi" w:cstheme="majorHAnsi"/>
+          <w:b/>
+          <w:bCs/>
+          <w:color w:val="2F5496" w:themeColor="accent1" w:themeShade="BF"/>
+          <w:sz w:val="36"/>
+          <w:szCs w:val="36"/>
+        </w:rPr>
+      </w:pPr>
+      <w:r>
+        <w:rPr>
+          <w:rFonts w:asciiTheme="majorHAnsi" w:hAnsiTheme="majorHAnsi" w:cstheme="majorHAnsi"/>
+          <w:b/>
+          <w:bCs/>
+          <w:color w:val="2F5496" w:themeColor="accent1" w:themeShade="BF"/>
+          <w:sz w:val="36"/>
+          <w:szCs w:val="36"/>
+        </w:rPr>
+        <w:t>Joseph Loreen</w:t>
+      </w:r>
+      <w:r>
+        <w:rPr>
+          <w:rFonts w:asciiTheme="majorHAnsi" w:hAnsiTheme="majorHAnsi" w:cstheme="majorHAnsi"/>
+          <w:b/>
+          <w:bCs/>
+          <w:color w:val="2F5496" w:themeColor="accent1" w:themeShade="BF"/>
+          <w:sz w:val="36"/>
+          <w:szCs w:val="36"/>
+        </w:rPr>
+        <w:t xml:space="preserve">, Nick Mayer, </w:t>
+      </w:r>
+      <w:r>
+        <w:rPr>
+          <w:rFonts w:asciiTheme="majorHAnsi" w:hAnsiTheme="majorHAnsi" w:cstheme="majorHAnsi"/>
+          <w:b/>
+          <w:bCs/>
+          <w:color w:val="2F5496" w:themeColor="accent1" w:themeShade="BF"/>
+          <w:sz w:val="36"/>
+          <w:szCs w:val="36"/>
+        </w:rPr>
+        <w:t>Nick Lipinski</w:t>
+      </w:r>
+    </w:p>
+    <w:p>
+      <w:pPr>
+        <w:pStyle w:val="LO-Normal"/>
+        <w:jc w:val="center"/>
+        <w:rPr>
+          <w:rFonts w:asciiTheme="majorHAnsi" w:hAnsiTheme="majorHAnsi" w:cstheme="majorHAnsi"/>
+          <w:b/>
+          <w:bCs/>
           <w:i/>
           <w:iCs/>
           <w:color w:val="2F5496" w:themeColor="accent1" w:themeShade="BF"/>
@@ -215,7 +287,16 @@
           <w:bCs/>
           <w:color w:val="2F5496" w:themeColor="accent1" w:themeShade="BF"/>
         </w:rPr>
-        <w:t>Version 1</w:t>
+        <w:t xml:space="preserve">Version </w:t>
+      </w:r>
+      <w:r>
+        <w:rPr>
+          <w:rFonts w:asciiTheme="majorHAnsi" w:hAnsiTheme="majorHAnsi" w:cstheme="majorHAnsi"/>
+          <w:b/>
+          <w:bCs/>
+          <w:color w:val="2F5496" w:themeColor="accent1" w:themeShade="BF"/>
+        </w:rPr>
+        <w:t>3</w:t>
       </w:r>
     </w:p>
     <w:p>
@@ -477,7 +558,7 @@
         </w:rPr>
       </w:pPr>
       <w:bookmarkStart w:id="2" w:name="_Toc488059202"/>
-      <w:bookmarkStart w:id="3" w:name="_Toc190788470"/>
+      <w:bookmarkStart w:id="3" w:name="_Toc216029807"/>
       <w:bookmarkEnd w:id="2"/>
       <w:r>
         <w:rPr>
@@ -533,7 +614,7 @@
         </w:rPr>
         <w:fldChar w:fldCharType="separate"/>
       </w:r>
-      <w:hyperlink w:anchor="_Toc190788470" w:history="1">
+      <w:hyperlink w:anchor="_Toc216029807" w:history="1">
         <w:r>
           <w:rPr>
             <w:rStyle w:val="Hyperlink"/>
@@ -558,7 +639,7 @@
           <w:rPr>
             <w:noProof/>
           </w:rPr>
-          <w:instrText xml:space="preserve"> PAGEREF _Toc190788470 \h </w:instrText>
+          <w:instrText xml:space="preserve"> PAGEREF _Toc216029807 \h </w:instrText>
         </w:r>
         <w:r>
           <w:rPr>
@@ -601,7 +682,7 @@
           <w14:ligatures w14:val="standardContextual"/>
         </w:rPr>
       </w:pPr>
-      <w:hyperlink w:anchor="_Toc190788471" w:history="1">
+      <w:hyperlink w:anchor="_Toc216029808" w:history="1">
         <w:r>
           <w:rPr>
             <w:rStyle w:val="Hyperlink"/>
@@ -626,7 +707,7 @@
           <w:rPr>
             <w:noProof/>
           </w:rPr>
-          <w:instrText xml:space="preserve"> PAGEREF _Toc190788471 \h </w:instrText>
+          <w:instrText xml:space="preserve"> PAGEREF _Toc216029808 \h </w:instrText>
         </w:r>
         <w:r>
           <w:rPr>
@@ -669,7 +750,7 @@
           <w14:ligatures w14:val="standardContextual"/>
         </w:rPr>
       </w:pPr>
-      <w:hyperlink w:anchor="_Toc190788472" w:history="1">
+      <w:hyperlink w:anchor="_Toc216029809" w:history="1">
         <w:r>
           <w:rPr>
             <w:rStyle w:val="Hyperlink"/>
@@ -694,7 +775,7 @@
           <w:rPr>
             <w:noProof/>
           </w:rPr>
-          <w:instrText xml:space="preserve"> PAGEREF _Toc190788472 \h </w:instrText>
+          <w:instrText xml:space="preserve"> PAGEREF _Toc216029809 \h </w:instrText>
         </w:r>
         <w:r>
           <w:rPr>
@@ -737,7 +818,7 @@
           <w14:ligatures w14:val="standardContextual"/>
         </w:rPr>
       </w:pPr>
-      <w:hyperlink w:anchor="_Toc190788473" w:history="1">
+      <w:hyperlink w:anchor="_Toc216029810" w:history="1">
         <w:r>
           <w:rPr>
             <w:rStyle w:val="Hyperlink"/>
@@ -762,7 +843,7 @@
           <w:rPr>
             <w:noProof/>
           </w:rPr>
-          <w:instrText xml:space="preserve"> PAGEREF _Toc190788473 \h </w:instrText>
+          <w:instrText xml:space="preserve"> PAGEREF _Toc216029810 \h </w:instrText>
         </w:r>
         <w:r>
           <w:rPr>
@@ -805,7 +886,7 @@
           <w14:ligatures w14:val="standardContextual"/>
         </w:rPr>
       </w:pPr>
-      <w:hyperlink w:anchor="_Toc190788474" w:history="1">
+      <w:hyperlink w:anchor="_Toc216029811" w:history="1">
         <w:r>
           <w:rPr>
             <w:rStyle w:val="Hyperlink"/>
@@ -830,7 +911,7 @@
           <w:rPr>
             <w:noProof/>
           </w:rPr>
-          <w:instrText xml:space="preserve"> PAGEREF _Toc190788474 \h </w:instrText>
+          <w:instrText xml:space="preserve"> PAGEREF _Toc216029811 \h </w:instrText>
         </w:r>
         <w:r>
           <w:rPr>
@@ -873,7 +954,75 @@
           <w14:ligatures w14:val="standardContextual"/>
         </w:rPr>
       </w:pPr>
-      <w:hyperlink w:anchor="_Toc190788475" w:history="1">
+      <w:hyperlink w:anchor="_Toc216029812" w:history="1">
+        <w:r>
+          <w:rPr>
+            <w:rStyle w:val="Hyperlink"/>
+            <w:rFonts w:asciiTheme="majorHAnsi" w:hAnsiTheme="majorHAnsi" w:cstheme="majorHAnsi"/>
+            <w:noProof/>
+          </w:rPr>
+          <w:t>1.1.3 Registrations Button</w:t>
+        </w:r>
+        <w:r>
+          <w:rPr>
+            <w:noProof/>
+          </w:rPr>
+          <w:tab/>
+        </w:r>
+        <w:r>
+          <w:rPr>
+            <w:noProof/>
+          </w:rPr>
+          <w:fldChar w:fldCharType="begin"/>
+        </w:r>
+        <w:r>
+          <w:rPr>
+            <w:noProof/>
+          </w:rPr>
+          <w:instrText xml:space="preserve"> PAGEREF _Toc216029812 \h </w:instrText>
+        </w:r>
+        <w:r>
+          <w:rPr>
+            <w:noProof/>
+          </w:rPr>
+        </w:r>
+        <w:r>
+          <w:rPr>
+            <w:noProof/>
+          </w:rPr>
+          <w:fldChar w:fldCharType="separate"/>
+        </w:r>
+        <w:r>
+          <w:rPr>
+            <w:noProof/>
+          </w:rPr>
+          <w:t>4</w:t>
+        </w:r>
+        <w:r>
+          <w:rPr>
+            <w:noProof/>
+          </w:rPr>
+          <w:fldChar w:fldCharType="end"/>
+        </w:r>
+      </w:hyperlink>
+    </w:p>
+    <w:p>
+      <w:pPr>
+        <w:pStyle w:val="TOC2"/>
+        <w:tabs>
+          <w:tab w:val="right" w:leader="dot" w:pos="10214"/>
+        </w:tabs>
+        <w:rPr>
+          <w:rFonts w:asciiTheme="minorHAnsi" w:eastAsiaTheme="minorEastAsia" w:hAnsiTheme="minorHAnsi" w:cstheme="minorBidi"/>
+          <w:noProof/>
+          <w:color w:val="auto"/>
+          <w:kern w:val="2"/>
+          <w:sz w:val="24"/>
+          <w:szCs w:val="24"/>
+          <w14:ligatures w14:val="standardContextual"/>
+        </w:rPr>
+      </w:pPr>
+      <w:hyperlink w:anchor="_Toc216029813" w:history="1">
         <w:r>
           <w:rPr>
             <w:rStyle w:val="Hyperlink"/>
@@ -898,7 +1047,7 @@
           <w:rPr>
             <w:noProof/>
           </w:rPr>
-          <w:instrText xml:space="preserve"> PAGEREF _Toc190788475 \h </w:instrText>
+          <w:instrText xml:space="preserve"> PAGEREF _Toc216029813 \h </w:instrText>
         </w:r>
         <w:r>
           <w:rPr>
@@ -941,7 +1090,7 @@
           <w14:ligatures w14:val="standardContextual"/>
         </w:rPr>
       </w:pPr>
-      <w:hyperlink w:anchor="_Toc190788476" w:history="1">
+      <w:hyperlink w:anchor="_Toc216029814" w:history="1">
         <w:r>
           <w:rPr>
             <w:rStyle w:val="Hyperlink"/>
@@ -966,7 +1115,7 @@
           <w:rPr>
             <w:noProof/>
           </w:rPr>
-          <w:instrText xml:space="preserve"> PAGEREF _Toc190788476 \h </w:instrText>
+          <w:instrText xml:space="preserve"> PAGEREF _Toc216029814 \h </w:instrText>
         </w:r>
         <w:r>
           <w:rPr>
@@ -1009,7 +1158,7 @@
           <w14:ligatures w14:val="standardContextual"/>
         </w:rPr>
       </w:pPr>
-      <w:hyperlink w:anchor="_Toc190788477" w:history="1">
+      <w:hyperlink w:anchor="_Toc216029815" w:history="1">
         <w:r>
           <w:rPr>
             <w:rStyle w:val="Hyperlink"/>
@@ -1034,7 +1183,7 @@
           <w:rPr>
             <w:noProof/>
           </w:rPr>
-          <w:instrText xml:space="preserve"> PAGEREF _Toc190788477 \h </w:instrText>
+          <w:instrText xml:space="preserve"> PAGEREF _Toc216029815 \h </w:instrText>
         </w:r>
         <w:r>
           <w:rPr>
@@ -1077,7 +1226,7 @@
           <w14:ligatures w14:val="standardContextual"/>
         </w:rPr>
       </w:pPr>
-      <w:hyperlink w:anchor="_Toc190788478" w:history="1">
+      <w:hyperlink w:anchor="_Toc216029816" w:history="1">
         <w:r>
           <w:rPr>
             <w:rStyle w:val="Hyperlink"/>
@@ -1102,7 +1251,7 @@
           <w:rPr>
             <w:noProof/>
           </w:rPr>
-          <w:instrText xml:space="preserve"> PAGEREF _Toc190788478 \h </w:instrText>
+          <w:instrText xml:space="preserve"> PAGEREF _Toc216029816 \h </w:instrText>
         </w:r>
         <w:r>
           <w:rPr>
@@ -1133,346 +1282,6 @@
       <w:pPr>
         <w:pStyle w:val="TOC1"/>
         <w:tabs>
-          <w:tab w:val="right" w:leader="dot" w:pos="10214"/>
-        </w:tabs>
-        <w:rPr>
-          <w:rFonts w:asciiTheme="minorHAnsi" w:eastAsiaTheme="minorEastAsia" w:hAnsiTheme="minorHAnsi" w:cstheme="minorBidi"/>
-          <w:noProof/>
-          <w:color w:val="auto"/>
-          <w:kern w:val="2"/>
-          <w:sz w:val="24"/>
-          <w:szCs w:val="24"/>
-          <w14:ligatures w14:val="standardContextual"/>
-        </w:rPr>
-      </w:pPr>
-      <w:hyperlink w:anchor="_Toc190788479" w:history="1">
-        <w:r>
-          <w:rPr>
-            <w:rStyle w:val="Hyperlink"/>
-            <w:rFonts w:asciiTheme="majorHAnsi" w:hAnsiTheme="majorHAnsi" w:cstheme="majorHAnsi"/>
-            <w:noProof/>
-          </w:rPr>
-          <w:t>2 User Interfaces – CLUE Versions</w:t>
-        </w:r>
-        <w:r>
-          <w:rPr>
-            <w:noProof/>
-          </w:rPr>
-          <w:tab/>
-        </w:r>
-        <w:r>
-          <w:rPr>
-            <w:noProof/>
-          </w:rPr>
-          <w:fldChar w:fldCharType="begin"/>
-        </w:r>
-        <w:r>
-          <w:rPr>
-            <w:noProof/>
-          </w:rPr>
-          <w:instrText xml:space="preserve"> PAGEREF _Toc190788479 \h </w:instrText>
-        </w:r>
-        <w:r>
-          <w:rPr>
-            <w:noProof/>
-          </w:rPr>
-        </w:r>
-        <w:r>
-          <w:rPr>
-            <w:noProof/>
-          </w:rPr>
-          <w:fldChar w:fldCharType="separate"/>
-        </w:r>
-        <w:r>
-          <w:rPr>
-            <w:noProof/>
-          </w:rPr>
-          <w:t>7</w:t>
-        </w:r>
-        <w:r>
-          <w:rPr>
-            <w:noProof/>
-          </w:rPr>
-          <w:fldChar w:fldCharType="end"/>
-        </w:r>
-      </w:hyperlink>
-    </w:p>
-    <w:p>
-      <w:pPr>
-        <w:pStyle w:val="TOC2"/>
-        <w:tabs>
-          <w:tab w:val="right" w:leader="dot" w:pos="10214"/>
-        </w:tabs>
-        <w:rPr>
-          <w:rFonts w:asciiTheme="minorHAnsi" w:eastAsiaTheme="minorEastAsia" w:hAnsiTheme="minorHAnsi" w:cstheme="minorBidi"/>
-          <w:noProof/>
-          <w:color w:val="auto"/>
-          <w:kern w:val="2"/>
-          <w:sz w:val="24"/>
-          <w:szCs w:val="24"/>
-          <w14:ligatures w14:val="standardContextual"/>
-        </w:rPr>
-      </w:pPr>
-      <w:hyperlink w:anchor="_Toc190788480" w:history="1">
-        <w:r>
-          <w:rPr>
-            <w:rStyle w:val="Hyperlink"/>
-            <w:rFonts w:asciiTheme="majorHAnsi" w:hAnsiTheme="majorHAnsi" w:cstheme="majorHAnsi"/>
-            <w:noProof/>
-          </w:rPr>
-          <w:t>2.1 SMP Message Producer Client Interface</w:t>
-        </w:r>
-        <w:r>
-          <w:rPr>
-            <w:noProof/>
-          </w:rPr>
-          <w:tab/>
-        </w:r>
-        <w:r>
-          <w:rPr>
-            <w:noProof/>
-          </w:rPr>
-          <w:fldChar w:fldCharType="begin"/>
-        </w:r>
-        <w:r>
-          <w:rPr>
-            <w:noProof/>
-          </w:rPr>
-          <w:instrText xml:space="preserve"> PAGEREF _Toc190788480 \h </w:instrText>
-        </w:r>
-        <w:r>
-          <w:rPr>
-            <w:noProof/>
-          </w:rPr>
-        </w:r>
-        <w:r>
-          <w:rPr>
-            <w:noProof/>
-          </w:rPr>
-          <w:fldChar w:fldCharType="separate"/>
-        </w:r>
-        <w:r>
-          <w:rPr>
-            <w:noProof/>
-          </w:rPr>
-          <w:t>7</w:t>
-        </w:r>
-        <w:r>
-          <w:rPr>
-            <w:noProof/>
-          </w:rPr>
-          <w:fldChar w:fldCharType="end"/>
-        </w:r>
-      </w:hyperlink>
-    </w:p>
-    <w:p>
-      <w:pPr>
-        <w:pStyle w:val="TOC2"/>
-        <w:tabs>
-          <w:tab w:val="right" w:leader="dot" w:pos="10214"/>
-        </w:tabs>
-        <w:rPr>
-          <w:rFonts w:asciiTheme="minorHAnsi" w:eastAsiaTheme="minorEastAsia" w:hAnsiTheme="minorHAnsi" w:cstheme="minorBidi"/>
-          <w:noProof/>
-          <w:color w:val="auto"/>
-          <w:kern w:val="2"/>
-          <w:sz w:val="24"/>
-          <w:szCs w:val="24"/>
-          <w14:ligatures w14:val="standardContextual"/>
-        </w:rPr>
-      </w:pPr>
-      <w:hyperlink w:anchor="_Toc190788481" w:history="1">
-        <w:r>
-          <w:rPr>
-            <w:rStyle w:val="Hyperlink"/>
-            <w:rFonts w:asciiTheme="majorHAnsi" w:hAnsiTheme="majorHAnsi" w:cstheme="majorHAnsi"/>
-            <w:noProof/>
-          </w:rPr>
-          <w:t>2.2 SMP Message Server Interface</w:t>
-        </w:r>
-        <w:r>
-          <w:rPr>
-            <w:noProof/>
-          </w:rPr>
-          <w:tab/>
-        </w:r>
-        <w:r>
-          <w:rPr>
-            <w:noProof/>
-          </w:rPr>
-          <w:fldChar w:fldCharType="begin"/>
-        </w:r>
-        <w:r>
-          <w:rPr>
-            <w:noProof/>
-          </w:rPr>
-          <w:instrText xml:space="preserve"> PAGEREF _Toc190788481 \h </w:instrText>
-        </w:r>
-        <w:r>
-          <w:rPr>
-            <w:noProof/>
-          </w:rPr>
-        </w:r>
-        <w:r>
-          <w:rPr>
-            <w:noProof/>
-          </w:rPr>
-          <w:fldChar w:fldCharType="separate"/>
-        </w:r>
-        <w:r>
-          <w:rPr>
-            <w:noProof/>
-          </w:rPr>
-          <w:t>7</w:t>
-        </w:r>
-        <w:r>
-          <w:rPr>
-            <w:noProof/>
-          </w:rPr>
-          <w:fldChar w:fldCharType="end"/>
-        </w:r>
-      </w:hyperlink>
-    </w:p>
-    <w:p>
-      <w:pPr>
-        <w:pStyle w:val="TOC2"/>
-        <w:tabs>
-          <w:tab w:val="right" w:leader="dot" w:pos="10214"/>
-        </w:tabs>
-        <w:rPr>
-          <w:rFonts w:asciiTheme="minorHAnsi" w:eastAsiaTheme="minorEastAsia" w:hAnsiTheme="minorHAnsi" w:cstheme="minorBidi"/>
-          <w:noProof/>
-          <w:color w:val="auto"/>
-          <w:kern w:val="2"/>
-          <w:sz w:val="24"/>
-          <w:szCs w:val="24"/>
-          <w14:ligatures w14:val="standardContextual"/>
-        </w:rPr>
-      </w:pPr>
-      <w:hyperlink w:anchor="_Toc190788482" w:history="1">
-        <w:r>
-          <w:rPr>
-            <w:rStyle w:val="Hyperlink"/>
-            <w:rFonts w:asciiTheme="majorHAnsi" w:hAnsiTheme="majorHAnsi" w:cstheme="majorHAnsi"/>
-            <w:noProof/>
-          </w:rPr>
-          <w:t>2.3 SMP Message Consumer Client Interface</w:t>
-        </w:r>
-        <w:r>
-          <w:rPr>
-            <w:noProof/>
-          </w:rPr>
-          <w:tab/>
-        </w:r>
-        <w:r>
-          <w:rPr>
-            <w:noProof/>
-          </w:rPr>
-          <w:fldChar w:fldCharType="begin"/>
-        </w:r>
-        <w:r>
-          <w:rPr>
-            <w:noProof/>
-          </w:rPr>
-          <w:instrText xml:space="preserve"> PAGEREF _Toc190788482 \h </w:instrText>
-        </w:r>
-        <w:r>
-          <w:rPr>
-            <w:noProof/>
-          </w:rPr>
-        </w:r>
-        <w:r>
-          <w:rPr>
-            <w:noProof/>
-          </w:rPr>
-          <w:fldChar w:fldCharType="separate"/>
-        </w:r>
-        <w:r>
-          <w:rPr>
-            <w:noProof/>
-          </w:rPr>
-          <w:t>8</w:t>
-        </w:r>
-        <w:r>
-          <w:rPr>
-            <w:noProof/>
-          </w:rPr>
-          <w:fldChar w:fldCharType="end"/>
-        </w:r>
-      </w:hyperlink>
-    </w:p>
-    <w:p>
-      <w:pPr>
-        <w:pStyle w:val="TOC2"/>
-        <w:tabs>
-          <w:tab w:val="right" w:leader="dot" w:pos="10214"/>
-        </w:tabs>
-        <w:rPr>
-          <w:rFonts w:asciiTheme="minorHAnsi" w:eastAsiaTheme="minorEastAsia" w:hAnsiTheme="minorHAnsi" w:cstheme="minorBidi"/>
-          <w:noProof/>
-          <w:color w:val="auto"/>
-          <w:kern w:val="2"/>
-          <w:sz w:val="24"/>
-          <w:szCs w:val="24"/>
-          <w14:ligatures w14:val="standardContextual"/>
-        </w:rPr>
-      </w:pPr>
-      <w:hyperlink w:anchor="_Toc190788483" w:history="1">
-        <w:r>
-          <w:rPr>
-            <w:rStyle w:val="Hyperlink"/>
-            <w:rFonts w:asciiTheme="majorHAnsi" w:hAnsiTheme="majorHAnsi" w:cstheme="majorHAnsi"/>
-            <w:noProof/>
-          </w:rPr>
-          <w:t>2.4 SMP Server Admin Interface</w:t>
-        </w:r>
-        <w:r>
-          <w:rPr>
-            <w:noProof/>
-          </w:rPr>
-          <w:tab/>
-        </w:r>
-        <w:r>
-          <w:rPr>
-            <w:noProof/>
-          </w:rPr>
-          <w:fldChar w:fldCharType="begin"/>
-        </w:r>
-        <w:r>
-          <w:rPr>
-            <w:noProof/>
-          </w:rPr>
-          <w:instrText xml:space="preserve"> PAGEREF _Toc190788483 \h </w:instrText>
-        </w:r>
-        <w:r>
-          <w:rPr>
-            <w:noProof/>
-          </w:rPr>
-        </w:r>
-        <w:r>
-          <w:rPr>
-            <w:noProof/>
-          </w:rPr>
-          <w:fldChar w:fldCharType="separate"/>
-        </w:r>
-        <w:r>
-          <w:rPr>
-            <w:noProof/>
-          </w:rPr>
-          <w:t>8</w:t>
-        </w:r>
-        <w:r>
-          <w:rPr>
-            <w:noProof/>
-          </w:rPr>
-          <w:fldChar w:fldCharType="end"/>
-        </w:r>
-      </w:hyperlink>
-    </w:p>
-    <w:p>
-      <w:pPr>
-        <w:pStyle w:val="TOC1"/>
-        <w:tabs>
           <w:tab w:val="right" w:leader="dot" w:pos="10224"/>
         </w:tabs>
         <w:rPr>
@@ -1522,7 +1331,7 @@
           <w:color w:val="2F5496" w:themeColor="accent1" w:themeShade="BF"/>
         </w:rPr>
       </w:pPr>
-      <w:bookmarkStart w:id="4" w:name="_Toc190788471"/>
+      <w:bookmarkStart w:id="4" w:name="_Toc216029808"/>
       <w:r>
         <w:rPr>
           <w:rFonts w:asciiTheme="majorHAnsi" w:hAnsiTheme="majorHAnsi" w:cstheme="majorHAnsi"/>
@@ -1613,44 +1422,63 @@
           <w:rFonts w:asciiTheme="majorHAnsi" w:hAnsiTheme="majorHAnsi" w:cstheme="majorHAnsi"/>
           <w:color w:val="2F5496" w:themeColor="accent1" w:themeShade="BF"/>
         </w:rPr>
-        <w:t>Based on the software requirements document, the team’s next task is to develop the software application’s user interface (UI). The UI can be console-based, implemented as a command-line user interface (CLUI), or graphical-based, implemented as a graphical user interface (GUI).</w:t>
+        <w:t>The team</w:t>
       </w:r>
       <w:r>
         <w:rPr>
           <w:rFonts w:asciiTheme="majorHAnsi" w:hAnsiTheme="majorHAnsi" w:cstheme="majorHAnsi"/>
           <w:color w:val="2F5496" w:themeColor="accent1" w:themeShade="BF"/>
         </w:rPr>
-        <w:t xml:space="preserve"> </w:t>
-      </w:r>
-    </w:p>
-    <w:p>
-      <w:pPr>
-        <w:rPr>
-          <w:rFonts w:asciiTheme="majorHAnsi" w:hAnsiTheme="majorHAnsi" w:cstheme="majorHAnsi"/>
-          <w:color w:val="2F5496" w:themeColor="accent1" w:themeShade="BF"/>
-        </w:rPr>
-      </w:pPr>
-    </w:p>
-    <w:p>
-      <w:pPr>
-        <w:rPr>
-          <w:rFonts w:asciiTheme="majorHAnsi" w:hAnsiTheme="majorHAnsi" w:cstheme="majorHAnsi"/>
-          <w:color w:val="2F5496" w:themeColor="accent1" w:themeShade="BF"/>
-        </w:rPr>
-      </w:pPr>
-      <w:r>
-        <w:rPr>
-          <w:rFonts w:asciiTheme="majorHAnsi" w:hAnsiTheme="majorHAnsi" w:cstheme="majorHAnsi"/>
-          <w:color w:val="2F5496" w:themeColor="accent1" w:themeShade="BF"/>
-        </w:rPr>
-        <w:t xml:space="preserve">NOTE: </w:t>
+        <w:t xml:space="preserve"> develop</w:t>
       </w:r>
       <w:r>
         <w:rPr>
           <w:rFonts w:asciiTheme="majorHAnsi" w:hAnsiTheme="majorHAnsi" w:cstheme="majorHAnsi"/>
           <w:color w:val="2F5496" w:themeColor="accent1" w:themeShade="BF"/>
         </w:rPr>
-        <w:t>Software development team members have created a CLUI prototype. Base the GUI on the CLUI prototype.</w:t>
+        <w:t>ed</w:t>
+      </w:r>
+      <w:r>
+        <w:rPr>
+          <w:rFonts w:asciiTheme="majorHAnsi" w:hAnsiTheme="majorHAnsi" w:cstheme="majorHAnsi"/>
+          <w:color w:val="2F5496" w:themeColor="accent1" w:themeShade="BF"/>
+        </w:rPr>
+        <w:t xml:space="preserve"> the software application’s user interface (UI)</w:t>
+      </w:r>
+      <w:r>
+        <w:rPr>
+          <w:rFonts w:asciiTheme="majorHAnsi" w:hAnsiTheme="majorHAnsi" w:cstheme="majorHAnsi"/>
+          <w:color w:val="2F5496" w:themeColor="accent1" w:themeShade="BF"/>
+        </w:rPr>
+        <w:t xml:space="preserve"> b</w:t>
+      </w:r>
+      <w:r>
+        <w:rPr>
+          <w:rFonts w:asciiTheme="majorHAnsi" w:hAnsiTheme="majorHAnsi" w:cstheme="majorHAnsi"/>
+          <w:color w:val="2F5496" w:themeColor="accent1" w:themeShade="BF"/>
+        </w:rPr>
+        <w:t>ased on the software requirements document</w:t>
+      </w:r>
+      <w:r>
+        <w:rPr>
+          <w:rFonts w:asciiTheme="majorHAnsi" w:hAnsiTheme="majorHAnsi" w:cstheme="majorHAnsi"/>
+          <w:color w:val="2F5496" w:themeColor="accent1" w:themeShade="BF"/>
+        </w:rPr>
+        <w:t xml:space="preserve">. The UI </w:t>
+      </w:r>
+      <w:r>
+        <w:rPr>
+          <w:rFonts w:asciiTheme="majorHAnsi" w:hAnsiTheme="majorHAnsi" w:cstheme="majorHAnsi"/>
+          <w:color w:val="2F5496" w:themeColor="accent1" w:themeShade="BF"/>
+        </w:rPr>
+        <w:t xml:space="preserve">is </w:t>
+      </w:r>
+      <w:r>
+        <w:rPr>
+          <w:rFonts w:asciiTheme="majorHAnsi" w:hAnsiTheme="majorHAnsi" w:cstheme="majorHAnsi"/>
+          <w:color w:val="2F5496" w:themeColor="accent1" w:themeShade="BF"/>
+        </w:rPr>
+        <w:t>implemented as a graphical user interface (GUI).</w:t>
       </w:r>
       <w:r>
         <w:rPr>
@@ -1829,9 +1657,9 @@
           <w:color w:val="2F5496" w:themeColor="accent1" w:themeShade="BF"/>
         </w:rPr>
       </w:pPr>
-      <w:bookmarkStart w:id="5" w:name="_Toc190788472"/>
-      <w:bookmarkStart w:id="6" w:name="_Hlk112156881"/>
-      <w:bookmarkStart w:id="7" w:name="_Hlk116051591"/>
+      <w:bookmarkStart w:id="5" w:name="_Hlk112156881"/>
+      <w:bookmarkStart w:id="6" w:name="_Hlk116051591"/>
+      <w:bookmarkStart w:id="7" w:name="_Toc216029809"/>
       <w:r>
         <w:rPr>
           <w:rFonts w:asciiTheme="majorHAnsi" w:hAnsiTheme="majorHAnsi" w:cstheme="majorHAnsi"/>
@@ -1841,7 +1669,7 @@
         <w:lastRenderedPageBreak/>
         <w:t>SMP Server Interface</w:t>
       </w:r>
-      <w:bookmarkEnd w:id="5"/>
+      <w:bookmarkEnd w:id="7"/>
     </w:p>
     <w:p>
       <w:pPr>
@@ -1857,7 +1685,7 @@
           <w:szCs w:val="24"/>
         </w:rPr>
       </w:pPr>
-      <w:bookmarkStart w:id="8" w:name="_Toc190788473"/>
+      <w:bookmarkStart w:id="8" w:name="_Toc216029810"/>
       <w:r>
         <w:rPr>
           <w:rFonts w:asciiTheme="majorHAnsi" w:hAnsiTheme="majorHAnsi" w:cstheme="majorHAnsi"/>
@@ -1882,7 +1710,35 @@
           <w:rFonts w:asciiTheme="majorHAnsi" w:hAnsiTheme="majorHAnsi" w:cstheme="majorHAnsi"/>
           <w:color w:val="2F5496" w:themeColor="accent1" w:themeShade="BF"/>
         </w:rPr>
-        <w:t xml:space="preserve">The Start Server button starts the SMP Server. An SMP message consists of a priority level, the message </w:t>
+        <w:t xml:space="preserve">The Start Server button starts the SMP Server. An SMP message consists of a </w:t>
+      </w:r>
+      <w:r>
+        <w:rPr>
+          <w:rFonts w:asciiTheme="majorHAnsi" w:hAnsiTheme="majorHAnsi" w:cstheme="majorHAnsi"/>
+          <w:color w:val="2F5496" w:themeColor="accent1" w:themeShade="BF"/>
+        </w:rPr>
+        <w:t xml:space="preserve">username, encrypted password, </w:t>
+      </w:r>
+      <w:r>
+        <w:rPr>
+          <w:rFonts w:asciiTheme="majorHAnsi" w:hAnsiTheme="majorHAnsi" w:cstheme="majorHAnsi"/>
+          <w:color w:val="2F5496" w:themeColor="accent1" w:themeShade="BF"/>
+        </w:rPr>
+        <w:t xml:space="preserve">priority level, the </w:t>
+      </w:r>
+      <w:r>
+        <w:rPr>
+          <w:rFonts w:asciiTheme="majorHAnsi" w:hAnsiTheme="majorHAnsi" w:cstheme="majorHAnsi"/>
+          <w:color w:val="2F5496" w:themeColor="accent1" w:themeShade="BF"/>
+        </w:rPr>
+        <w:t xml:space="preserve">encrypted </w:t>
+      </w:r>
+      <w:r>
+        <w:rPr>
+          <w:rFonts w:asciiTheme="majorHAnsi" w:hAnsiTheme="majorHAnsi" w:cstheme="majorHAnsi"/>
+          <w:color w:val="2F5496" w:themeColor="accent1" w:themeShade="BF"/>
+        </w:rPr>
+        <w:t xml:space="preserve">message </w:t>
       </w:r>
       <w:r>
         <w:rPr>
@@ -1896,7 +1752,21 @@
           <w:rFonts w:asciiTheme="majorHAnsi" w:hAnsiTheme="majorHAnsi" w:cstheme="majorHAnsi"/>
           <w:color w:val="2F5496" w:themeColor="accent1" w:themeShade="BF"/>
         </w:rPr>
-        <w:t xml:space="preserve">, and the current date and time. The server adds the message to a text file. There is one text file for each of the priority levels. The text files </w:t>
+        <w:t xml:space="preserve">, and the current date and time. The server adds the </w:t>
+      </w:r>
+      <w:r>
+        <w:rPr>
+          <w:rFonts w:asciiTheme="majorHAnsi" w:hAnsiTheme="majorHAnsi" w:cstheme="majorHAnsi"/>
+          <w:color w:val="2F5496" w:themeColor="accent1" w:themeShade="BF"/>
+        </w:rPr>
+        <w:t xml:space="preserve">encrypted </w:t>
+      </w:r>
+      <w:r>
+        <w:rPr>
+          <w:rFonts w:asciiTheme="majorHAnsi" w:hAnsiTheme="majorHAnsi" w:cstheme="majorHAnsi"/>
+          <w:color w:val="2F5496" w:themeColor="accent1" w:themeShade="BF"/>
+        </w:rPr>
+        <w:t xml:space="preserve">message to a text file. There is one text file for each of the priority levels. The text files </w:t>
       </w:r>
       <w:r>
         <w:rPr>
@@ -1956,7 +1826,7 @@
           <w:szCs w:val="24"/>
         </w:rPr>
       </w:pPr>
-      <w:bookmarkStart w:id="9" w:name="_Toc190788474"/>
+      <w:bookmarkStart w:id="9" w:name="_Toc216029811"/>
       <w:r>
         <w:rPr>
           <w:rFonts w:asciiTheme="majorHAnsi" w:hAnsiTheme="majorHAnsi" w:cstheme="majorHAnsi"/>
@@ -1982,7 +1852,35 @@
           <w:rFonts w:asciiTheme="majorHAnsi" w:hAnsiTheme="majorHAnsi" w:cstheme="majorHAnsi"/>
           <w:color w:val="2F5496" w:themeColor="accent1" w:themeShade="BF"/>
         </w:rPr>
-        <w:t xml:space="preserve">Depending on which option button is selected, the Show Messages button should </w:t>
+        <w:t xml:space="preserve">Depending on which option button is selected, the Show Messages button should read in records from the appropriate file and display the </w:t>
+      </w:r>
+      <w:r>
+        <w:rPr>
+          <w:rFonts w:asciiTheme="majorHAnsi" w:hAnsiTheme="majorHAnsi" w:cstheme="majorHAnsi"/>
+          <w:color w:val="2F5496" w:themeColor="accent1" w:themeShade="BF"/>
+        </w:rPr>
+        <w:t xml:space="preserve">username, encrypted password, </w:t>
+      </w:r>
+      <w:r>
+        <w:rPr>
+          <w:rFonts w:asciiTheme="majorHAnsi" w:hAnsiTheme="majorHAnsi" w:cstheme="majorHAnsi"/>
+          <w:color w:val="2F5496" w:themeColor="accent1" w:themeShade="BF"/>
+        </w:rPr>
+        <w:t>message date, message priority, and</w:t>
+      </w:r>
+      <w:r>
+        <w:rPr>
+          <w:rFonts w:asciiTheme="majorHAnsi" w:hAnsiTheme="majorHAnsi" w:cstheme="majorHAnsi"/>
+          <w:color w:val="2F5496" w:themeColor="accent1" w:themeShade="BF"/>
+        </w:rPr>
+        <w:t xml:space="preserve"> the decrypted</w:t>
+      </w:r>
+      <w:r>
+        <w:rPr>
+          <w:rFonts w:asciiTheme="majorHAnsi" w:hAnsiTheme="majorHAnsi" w:cstheme="majorHAnsi"/>
+          <w:color w:val="2F5496" w:themeColor="accent1" w:themeShade="BF"/>
+        </w:rPr>
+        <w:t xml:space="preserve"> message </w:t>
       </w:r>
       <w:proofErr w:type="gramStart"/>
       <w:r>
@@ -1990,15 +1888,7 @@
           <w:rFonts w:asciiTheme="majorHAnsi" w:hAnsiTheme="majorHAnsi" w:cstheme="majorHAnsi"/>
           <w:color w:val="2F5496" w:themeColor="accent1" w:themeShade="BF"/>
         </w:rPr>
-        <w:t>read</w:t>
-      </w:r>
-      <w:proofErr w:type="gramEnd"/>
-      <w:r>
-        <w:rPr>
-          <w:rFonts w:asciiTheme="majorHAnsi" w:hAnsiTheme="majorHAnsi" w:cstheme="majorHAnsi"/>
-          <w:color w:val="2F5496" w:themeColor="accent1" w:themeShade="BF"/>
-        </w:rPr>
-        <w:t xml:space="preserve"> in records from the appropriate file and display the message date, message priority, and message content for each</w:t>
+        <w:t>content for each</w:t>
       </w:r>
       <w:r>
         <w:rPr>
@@ -2021,6 +1911,7 @@
         </w:rPr>
         <w:t>s</w:t>
       </w:r>
+      <w:proofErr w:type="gramEnd"/>
       <w:r>
         <w:rPr>
           <w:rFonts w:asciiTheme="majorHAnsi" w:hAnsiTheme="majorHAnsi" w:cstheme="majorHAnsi"/>
@@ -2048,6 +1939,91 @@
     </w:p>
     <w:p>
       <w:pPr>
+        <w:pStyle w:val="Heading2"/>
+        <w:numPr>
+          <w:ilvl w:val="2"/>
+          <w:numId w:val="2"/>
+        </w:numPr>
+        <w:tabs>
+          <w:tab w:val="num" w:pos="720"/>
+        </w:tabs>
+        <w:ind w:left="720" w:hanging="720"/>
+        <w:rPr>
+          <w:rFonts w:asciiTheme="majorHAnsi" w:hAnsiTheme="majorHAnsi" w:cstheme="majorHAnsi"/>
+          <w:color w:val="2F5496" w:themeColor="accent1" w:themeShade="BF"/>
+          <w:sz w:val="24"/>
+          <w:szCs w:val="24"/>
+        </w:rPr>
+      </w:pPr>
+      <w:bookmarkStart w:id="11" w:name="_Toc216029812"/>
+      <w:r>
+        <w:rPr>
+          <w:rFonts w:asciiTheme="majorHAnsi" w:hAnsiTheme="majorHAnsi" w:cstheme="majorHAnsi"/>
+          <w:color w:val="2F5496" w:themeColor="accent1" w:themeShade="BF"/>
+          <w:sz w:val="24"/>
+          <w:szCs w:val="24"/>
+        </w:rPr>
+        <w:t xml:space="preserve">Registrations </w:t>
+      </w:r>
+      <w:r>
+        <w:rPr>
+          <w:rFonts w:asciiTheme="majorHAnsi" w:hAnsiTheme="majorHAnsi" w:cstheme="majorHAnsi"/>
+          <w:color w:val="2F5496" w:themeColor="accent1" w:themeShade="BF"/>
+          <w:sz w:val="24"/>
+          <w:szCs w:val="24"/>
+        </w:rPr>
+        <w:t>Button</w:t>
+      </w:r>
+      <w:bookmarkEnd w:id="11"/>
+    </w:p>
+    <w:p>
+      <w:pPr>
+        <w:pStyle w:val="BodyText"/>
+        <w:rPr>
+          <w:rFonts w:asciiTheme="majorHAnsi" w:hAnsiTheme="majorHAnsi" w:cstheme="majorHAnsi"/>
+          <w:color w:val="2F5496" w:themeColor="accent1" w:themeShade="BF"/>
+        </w:rPr>
+      </w:pPr>
+      <w:r>
+        <w:rPr>
+          <w:rFonts w:asciiTheme="majorHAnsi" w:hAnsiTheme="majorHAnsi" w:cstheme="majorHAnsi"/>
+          <w:color w:val="2F5496" w:themeColor="accent1" w:themeShade="BF"/>
+        </w:rPr>
+        <w:t xml:space="preserve">The registrations button brings up a new window that has a Show Registrations button and an option to toggle between </w:t>
+      </w:r>
+      <w:r>
+        <w:rPr>
+          <w:rFonts w:asciiTheme="majorHAnsi" w:hAnsiTheme="majorHAnsi" w:cstheme="majorHAnsi"/>
+          <w:color w:val="2F5496" w:themeColor="accent1" w:themeShade="BF"/>
+        </w:rPr>
+        <w:t xml:space="preserve">just </w:t>
+      </w:r>
+      <w:r>
+        <w:rPr>
+          <w:rFonts w:asciiTheme="majorHAnsi" w:hAnsiTheme="majorHAnsi" w:cstheme="majorHAnsi"/>
+          <w:color w:val="2F5496" w:themeColor="accent1" w:themeShade="BF"/>
+        </w:rPr>
+        <w:t xml:space="preserve">User Ids and </w:t>
+      </w:r>
+      <w:r>
+        <w:rPr>
+          <w:rFonts w:asciiTheme="majorHAnsi" w:hAnsiTheme="majorHAnsi" w:cstheme="majorHAnsi"/>
+          <w:color w:val="2F5496" w:themeColor="accent1" w:themeShade="BF"/>
+        </w:rPr>
+        <w:t>both User Ids and Passwords.</w:t>
+      </w:r>
+    </w:p>
+    <w:p>
+      <w:pPr>
+        <w:pStyle w:val="BodyText"/>
+        <w:rPr>
+          <w:rFonts w:asciiTheme="majorHAnsi" w:hAnsiTheme="majorHAnsi" w:cstheme="majorHAnsi"/>
+          <w:color w:val="2F5496" w:themeColor="accent1" w:themeShade="BF"/>
+        </w:rPr>
+      </w:pPr>
+    </w:p>
+    <w:p>
+      <w:pPr>
         <w:pStyle w:val="BodyText"/>
         <w:jc w:val="center"/>
         <w:rPr>
@@ -2061,10 +2037,10 @@
           <w:color w:val="2F5496" w:themeColor="accent1" w:themeShade="BF"/>
         </w:rPr>
         <w:drawing>
-          <wp:inline distT="0" distB="0" distL="0" distR="0" wp14:anchorId="4BB64975" wp14:editId="2B2CDFC7">
-            <wp:extent cx="3410992" cy="3549650"/>
+          <wp:inline distT="0" distB="0" distL="0" distR="0" wp14:anchorId="59621CCF" wp14:editId="5A21E1D1">
+            <wp:extent cx="3048000" cy="3435651"/>
             <wp:effectExtent l="0" t="0" r="0" b="0"/>
-            <wp:docPr id="1" name="Picture 1" descr="Graphical user interface&#10;&#10;Description automatically generated"/>
+            <wp:docPr id="2132087656" name="Picture 1" descr="A screenshot of a computer&#10;&#10;AI-generated content may be incorrect."/>
             <wp:cNvGraphicFramePr>
               <a:graphicFrameLocks xmlns:a="http://schemas.openxmlformats.org/drawingml/2006/main" noChangeAspect="1"/>
             </wp:cNvGraphicFramePr>
@@ -2072,7 +2048,7 @@
               <a:graphicData uri="http://schemas.openxmlformats.org/drawingml/2006/picture">
                 <pic:pic xmlns:pic="http://schemas.openxmlformats.org/drawingml/2006/picture">
                   <pic:nvPicPr>
-                    <pic:cNvPr id="1" name="Picture 1" descr="Graphical user interface&#10;&#10;Description automatically generated"/>
+                    <pic:cNvPr id="2132087656" name="Picture 1" descr="A screenshot of a computer&#10;&#10;AI-generated content may be incorrect."/>
                     <pic:cNvPicPr/>
                   </pic:nvPicPr>
                   <pic:blipFill>
@@ -2084,7 +2060,54 @@
                   <pic:spPr>
                     <a:xfrm>
                       <a:off x="0" y="0"/>
-                      <a:ext cx="3417975" cy="3556917"/>
+                      <a:ext cx="3050787" cy="3438792"/>
+                    </a:xfrm>
+                    <a:prstGeom prst="rect">
+                      <a:avLst/>
+                    </a:prstGeom>
+                  </pic:spPr>
+                </pic:pic>
+              </a:graphicData>
+            </a:graphic>
+          </wp:inline>
+        </w:drawing>
+      </w:r>
+      <w:r>
+        <w:rPr>
+          <w:noProof/>
+        </w:rPr>
+        <w:t xml:space="preserve"> </w:t>
+      </w:r>
+      <w:r>
+        <w:rPr>
+          <w:rFonts w:asciiTheme="majorHAnsi" w:hAnsiTheme="majorHAnsi" w:cstheme="majorHAnsi"/>
+          <w:color w:val="2F5496" w:themeColor="accent1" w:themeShade="BF"/>
+        </w:rPr>
+        <w:drawing>
+          <wp:inline distT="0" distB="0" distL="0" distR="0" wp14:anchorId="0E00465C" wp14:editId="11660392">
+            <wp:extent cx="2372056" cy="2676899"/>
+            <wp:effectExtent l="0" t="0" r="9525" b="9525"/>
+            <wp:docPr id="2057437522" name="Picture 1" descr="A screenshot of a computer&#10;&#10;AI-generated content may be incorrect."/>
+            <wp:cNvGraphicFramePr>
+              <a:graphicFrameLocks xmlns:a="http://schemas.openxmlformats.org/drawingml/2006/main" noChangeAspect="1"/>
+            </wp:cNvGraphicFramePr>
+            <a:graphic xmlns:a="http://schemas.openxmlformats.org/drawingml/2006/main">
+              <a:graphicData uri="http://schemas.openxmlformats.org/drawingml/2006/picture">
+                <pic:pic xmlns:pic="http://schemas.openxmlformats.org/drawingml/2006/picture">
+                  <pic:nvPicPr>
+                    <pic:cNvPr id="2057437522" name="Picture 1" descr="A screenshot of a computer&#10;&#10;AI-generated content may be incorrect."/>
+                    <pic:cNvPicPr/>
+                  </pic:nvPicPr>
+                  <pic:blipFill>
+                    <a:blip r:embed="rId13"/>
+                    <a:stretch>
+                      <a:fillRect/>
+                    </a:stretch>
+                  </pic:blipFill>
+                  <pic:spPr>
+                    <a:xfrm>
+                      <a:off x="0" y="0"/>
+                      <a:ext cx="2372056" cy="2676899"/>
                     </a:xfrm>
                     <a:prstGeom prst="rect">
                       <a:avLst/>
@@ -2138,7 +2161,7 @@
           <w:color w:val="2F5496" w:themeColor="accent1" w:themeShade="BF"/>
         </w:rPr>
       </w:pPr>
-      <w:bookmarkStart w:id="11" w:name="_Toc190788475"/>
+      <w:bookmarkStart w:id="12" w:name="_Toc216029813"/>
       <w:r>
         <w:rPr>
           <w:rFonts w:asciiTheme="majorHAnsi" w:hAnsiTheme="majorHAnsi" w:cstheme="majorHAnsi"/>
@@ -2148,7 +2171,7 @@
         <w:lastRenderedPageBreak/>
         <w:t>Message Producer Client Interface</w:t>
       </w:r>
-      <w:bookmarkEnd w:id="11"/>
+      <w:bookmarkEnd w:id="12"/>
     </w:p>
     <w:p>
       <w:pPr>
@@ -2168,7 +2191,7 @@
           <w:szCs w:val="24"/>
         </w:rPr>
       </w:pPr>
-      <w:bookmarkStart w:id="12" w:name="_Toc190788476"/>
+      <w:bookmarkStart w:id="13" w:name="_Toc216029814"/>
       <w:r>
         <w:rPr>
           <w:rFonts w:asciiTheme="majorHAnsi" w:hAnsiTheme="majorHAnsi" w:cstheme="majorHAnsi"/>
@@ -2178,7 +2201,7 @@
         </w:rPr>
         <w:t>Send Message Button</w:t>
       </w:r>
-      <w:bookmarkEnd w:id="12"/>
+      <w:bookmarkEnd w:id="13"/>
     </w:p>
     <w:p>
       <w:pPr>
@@ -2225,7 +2248,21 @@
           <w:rFonts w:asciiTheme="majorHAnsi" w:hAnsiTheme="majorHAnsi" w:cstheme="majorHAnsi"/>
           <w:color w:val="2F5496" w:themeColor="accent1" w:themeShade="BF"/>
         </w:rPr>
-        <w:t xml:space="preserve">a </w:t>
+        <w:t>a</w:t>
+      </w:r>
+      <w:r>
+        <w:rPr>
+          <w:rFonts w:asciiTheme="majorHAnsi" w:hAnsiTheme="majorHAnsi" w:cstheme="majorHAnsi"/>
+          <w:color w:val="2F5496" w:themeColor="accent1" w:themeShade="BF"/>
+        </w:rPr>
+        <w:t xml:space="preserve"> User ID, Password,</w:t>
+      </w:r>
+      <w:r>
+        <w:rPr>
+          <w:rFonts w:asciiTheme="majorHAnsi" w:hAnsiTheme="majorHAnsi" w:cstheme="majorHAnsi"/>
+          <w:color w:val="2F5496" w:themeColor="accent1" w:themeShade="BF"/>
+        </w:rPr>
+        <w:t xml:space="preserve"> </w:t>
       </w:r>
       <w:r>
         <w:rPr>
@@ -2274,7 +2311,21 @@
           <w:rFonts w:asciiTheme="majorHAnsi" w:hAnsiTheme="majorHAnsi" w:cstheme="majorHAnsi"/>
           <w:color w:val="2F5496" w:themeColor="accent1" w:themeShade="BF"/>
         </w:rPr>
-        <w:t xml:space="preserve"> and the message content. The server adds the record to </w:t>
+        <w:t xml:space="preserve"> and the </w:t>
+      </w:r>
+      <w:r>
+        <w:rPr>
+          <w:rFonts w:asciiTheme="majorHAnsi" w:hAnsiTheme="majorHAnsi" w:cstheme="majorHAnsi"/>
+          <w:color w:val="2F5496" w:themeColor="accent1" w:themeShade="BF"/>
+        </w:rPr>
+        <w:t xml:space="preserve">encrypted </w:t>
+      </w:r>
+      <w:r>
+        <w:rPr>
+          <w:rFonts w:asciiTheme="majorHAnsi" w:hAnsiTheme="majorHAnsi" w:cstheme="majorHAnsi"/>
+          <w:color w:val="2F5496" w:themeColor="accent1" w:themeShade="BF"/>
+        </w:rPr>
+        <w:t xml:space="preserve">message content. The server adds the record to </w:t>
       </w:r>
       <w:r>
         <w:rPr>
@@ -2324,10 +2375,10 @@
           <w:color w:val="2F5496" w:themeColor="accent1" w:themeShade="BF"/>
         </w:rPr>
         <w:drawing>
-          <wp:inline distT="0" distB="0" distL="0" distR="0" wp14:anchorId="722E6FF9" wp14:editId="4A53A0AC">
-            <wp:extent cx="3403600" cy="2661559"/>
+          <wp:inline distT="0" distB="0" distL="0" distR="0" wp14:anchorId="506A70F2" wp14:editId="190662A3">
+            <wp:extent cx="3362325" cy="2817274"/>
             <wp:effectExtent l="0" t="0" r="0" b="0"/>
-            <wp:docPr id="5" name="Picture 5" descr="Graphical user interface, application&#10;&#10;Description automatically generated"/>
+            <wp:docPr id="1225345350" name="Picture 1" descr="A screenshot of a computer&#10;&#10;AI-generated content may be incorrect."/>
             <wp:cNvGraphicFramePr>
               <a:graphicFrameLocks xmlns:a="http://schemas.openxmlformats.org/drawingml/2006/main" noChangeAspect="1"/>
             </wp:cNvGraphicFramePr>
@@ -2335,11 +2386,11 @@
               <a:graphicData uri="http://schemas.openxmlformats.org/drawingml/2006/picture">
                 <pic:pic xmlns:pic="http://schemas.openxmlformats.org/drawingml/2006/picture">
                   <pic:nvPicPr>
-                    <pic:cNvPr id="5" name="Picture 5" descr="Graphical user interface, application&#10;&#10;Description automatically generated"/>
+                    <pic:cNvPr id="1225345350" name="Picture 1" descr="A screenshot of a computer&#10;&#10;AI-generated content may be incorrect."/>
                     <pic:cNvPicPr/>
                   </pic:nvPicPr>
                   <pic:blipFill>
-                    <a:blip r:embed="rId13"/>
+                    <a:blip r:embed="rId14"/>
                     <a:stretch>
                       <a:fillRect/>
                     </a:stretch>
@@ -2347,7 +2398,7 @@
                   <pic:spPr>
                     <a:xfrm>
                       <a:off x="0" y="0"/>
-                      <a:ext cx="3408676" cy="2665528"/>
+                      <a:ext cx="3365530" cy="2819959"/>
                     </a:xfrm>
                     <a:prstGeom prst="rect">
                       <a:avLst/>
@@ -2385,7 +2436,7 @@
           <w:color w:val="2F5496" w:themeColor="accent1" w:themeShade="BF"/>
         </w:rPr>
       </w:pPr>
-      <w:bookmarkStart w:id="13" w:name="_Toc190788477"/>
+      <w:bookmarkStart w:id="14" w:name="_Toc216029815"/>
       <w:r>
         <w:rPr>
           <w:rFonts w:asciiTheme="majorHAnsi" w:hAnsiTheme="majorHAnsi" w:cstheme="majorHAnsi"/>
@@ -2394,7 +2445,7 @@
         </w:rPr>
         <w:t>Message Consumer Client Interface</w:t>
       </w:r>
-      <w:bookmarkEnd w:id="13"/>
+      <w:bookmarkEnd w:id="14"/>
     </w:p>
     <w:p>
       <w:pPr>
@@ -2414,7 +2465,7 @@
           <w:szCs w:val="24"/>
         </w:rPr>
       </w:pPr>
-      <w:bookmarkStart w:id="14" w:name="_Toc190788478"/>
+      <w:bookmarkStart w:id="15" w:name="_Toc216029816"/>
       <w:r>
         <w:rPr>
           <w:rFonts w:asciiTheme="majorHAnsi" w:hAnsiTheme="majorHAnsi" w:cstheme="majorHAnsi"/>
@@ -2424,7 +2475,7 @@
         </w:rPr>
         <w:t>Get Message Button</w:t>
       </w:r>
-      <w:bookmarkEnd w:id="14"/>
+      <w:bookmarkEnd w:id="15"/>
     </w:p>
     <w:p>
       <w:pPr>
@@ -2492,6 +2543,13 @@
           <w:rFonts w:asciiTheme="majorHAnsi" w:hAnsiTheme="majorHAnsi" w:cstheme="majorHAnsi"/>
           <w:color w:val="2F5496" w:themeColor="accent1" w:themeShade="BF"/>
         </w:rPr>
+        <w:t xml:space="preserve"> with an associated User Id and Password</w:t>
+      </w:r>
+      <w:r>
+        <w:rPr>
+          <w:rFonts w:asciiTheme="majorHAnsi" w:hAnsiTheme="majorHAnsi" w:cstheme="majorHAnsi"/>
+          <w:color w:val="2F5496" w:themeColor="accent1" w:themeShade="BF"/>
+        </w:rPr>
         <w:t>. T</w:t>
       </w:r>
       <w:r>
@@ -2513,7 +2571,37 @@
           <w:rFonts w:asciiTheme="majorHAnsi" w:hAnsiTheme="majorHAnsi" w:cstheme="majorHAnsi"/>
           <w:color w:val="2F5496" w:themeColor="accent1" w:themeShade="BF"/>
         </w:rPr>
-        <w:t xml:space="preserve">Which message is sent back from the server depends on the priority selected. The message sent back to the client consists of the </w:t>
+        <w:t>Which message is sent back from the server depends on the priority selected</w:t>
+      </w:r>
+      <w:r>
+        <w:rPr>
+          <w:rFonts w:asciiTheme="majorHAnsi" w:hAnsiTheme="majorHAnsi" w:cstheme="majorHAnsi"/>
+          <w:color w:val="2F5496" w:themeColor="accent1" w:themeShade="BF"/>
+        </w:rPr>
+        <w:t xml:space="preserve">, and if there </w:t>
+      </w:r>
+      <w:proofErr w:type="gramStart"/>
+      <w:r>
+        <w:rPr>
+          <w:rFonts w:asciiTheme="majorHAnsi" w:hAnsiTheme="majorHAnsi" w:cstheme="majorHAnsi"/>
+          <w:color w:val="2F5496" w:themeColor="accent1" w:themeShade="BF"/>
+        </w:rPr>
+        <w:t>is</w:t>
+      </w:r>
+      <w:proofErr w:type="gramEnd"/>
+      <w:r>
+        <w:rPr>
+          <w:rFonts w:asciiTheme="majorHAnsi" w:hAnsiTheme="majorHAnsi" w:cstheme="majorHAnsi"/>
+          <w:color w:val="2F5496" w:themeColor="accent1" w:themeShade="BF"/>
+        </w:rPr>
+        <w:t xml:space="preserve"> a matching username and password in the server Users.txt registry</w:t>
+      </w:r>
+      <w:r>
+        <w:rPr>
+          <w:rFonts w:asciiTheme="majorHAnsi" w:hAnsiTheme="majorHAnsi" w:cstheme="majorHAnsi"/>
+          <w:color w:val="2F5496" w:themeColor="accent1" w:themeShade="BF"/>
+        </w:rPr>
+        <w:t xml:space="preserve">. The message sent back to the client consists of the </w:t>
       </w:r>
       <w:r>
         <w:rPr>
@@ -2542,6 +2630,13 @@
           <w:color w:val="2F5496" w:themeColor="accent1" w:themeShade="BF"/>
         </w:rPr>
         <w:t xml:space="preserve">, message priority and </w:t>
+      </w:r>
+      <w:r>
+        <w:rPr>
+          <w:rFonts w:asciiTheme="majorHAnsi" w:hAnsiTheme="majorHAnsi" w:cstheme="majorHAnsi"/>
+          <w:color w:val="2F5496" w:themeColor="accent1" w:themeShade="BF"/>
+        </w:rPr>
+        <w:t xml:space="preserve">decrypted </w:t>
       </w:r>
       <w:r>
         <w:rPr>
@@ -2588,6 +2683,8 @@
         </w:rPr>
       </w:pPr>
     </w:p>
+    <w:bookmarkEnd w:id="5"/>
+    <w:bookmarkEnd w:id="6"/>
     <w:p>
       <w:pPr>
         <w:pStyle w:val="BodyText"/>
@@ -2599,15 +2696,15 @@
       </w:pPr>
       <w:r>
         <w:rPr>
-          <w:noProof/>
+          <w:rFonts w:asciiTheme="majorHAnsi" w:hAnsiTheme="majorHAnsi" w:cstheme="majorHAnsi"/>
           <w:color w:val="2F5496" w:themeColor="accent1" w:themeShade="BF"/>
         </w:rPr>
         <w:lastRenderedPageBreak/>
         <w:drawing>
-          <wp:inline distT="0" distB="0" distL="0" distR="0" wp14:anchorId="205EAE83" wp14:editId="25CEDF13">
-            <wp:extent cx="3494611" cy="2397760"/>
+          <wp:inline distT="0" distB="0" distL="0" distR="0" wp14:anchorId="6F6B8D51" wp14:editId="435F85AF">
+            <wp:extent cx="4610743" cy="3334215"/>
             <wp:effectExtent l="0" t="0" r="0" b="0"/>
-            <wp:docPr id="6" name="Picture 6" descr="Graphical user interface, text, application&#10;&#10;Description automatically generated"/>
+            <wp:docPr id="360977169" name="Picture 1" descr="A screenshot of a computer&#10;&#10;AI-generated content may be incorrect."/>
             <wp:cNvGraphicFramePr>
               <a:graphicFrameLocks xmlns:a="http://schemas.openxmlformats.org/drawingml/2006/main" noChangeAspect="1"/>
             </wp:cNvGraphicFramePr>
@@ -2615,189 +2712,7 @@
               <a:graphicData uri="http://schemas.openxmlformats.org/drawingml/2006/picture">
                 <pic:pic xmlns:pic="http://schemas.openxmlformats.org/drawingml/2006/picture">
                   <pic:nvPicPr>
-                    <pic:cNvPr id="6" name="Picture 6" descr="Graphical user interface, text, application&#10;&#10;Description automatically generated"/>
-                    <pic:cNvPicPr/>
-                  </pic:nvPicPr>
-                  <pic:blipFill>
-                    <a:blip r:embed="rId14"/>
-                    <a:stretch>
-                      <a:fillRect/>
-                    </a:stretch>
-                  </pic:blipFill>
-                  <pic:spPr>
-                    <a:xfrm>
-                      <a:off x="0" y="0"/>
-                      <a:ext cx="3508539" cy="2407316"/>
-                    </a:xfrm>
-                    <a:prstGeom prst="rect">
-                      <a:avLst/>
-                    </a:prstGeom>
-                  </pic:spPr>
-                </pic:pic>
-              </a:graphicData>
-            </a:graphic>
-          </wp:inline>
-        </w:drawing>
-      </w:r>
-      <w:bookmarkEnd w:id="6"/>
-      <w:bookmarkEnd w:id="7"/>
-    </w:p>
-    <w:p>
-      <w:pPr>
-        <w:pStyle w:val="BodyText"/>
-        <w:jc w:val="center"/>
-        <w:rPr>
-          <w:rFonts w:asciiTheme="majorHAnsi" w:hAnsiTheme="majorHAnsi" w:cstheme="majorHAnsi"/>
-          <w:color w:val="2F5496" w:themeColor="accent1" w:themeShade="BF"/>
-        </w:rPr>
-      </w:pPr>
-    </w:p>
-    <w:p>
-      <w:pPr>
-        <w:rPr>
-          <w:rFonts w:asciiTheme="majorHAnsi" w:hAnsiTheme="majorHAnsi" w:cstheme="majorHAnsi"/>
-          <w:color w:val="2F5496" w:themeColor="accent1" w:themeShade="BF"/>
-          <w:sz w:val="22"/>
-        </w:rPr>
-      </w:pPr>
-      <w:r>
-        <w:rPr>
-          <w:rFonts w:asciiTheme="majorHAnsi" w:hAnsiTheme="majorHAnsi" w:cstheme="majorHAnsi"/>
-          <w:color w:val="2F5496" w:themeColor="accent1" w:themeShade="BF"/>
-        </w:rPr>
-        <w:br w:type="page"/>
-      </w:r>
-    </w:p>
-    <w:p>
-      <w:pPr>
-        <w:pStyle w:val="Heading1"/>
-        <w:numPr>
-          <w:ilvl w:val="0"/>
-          <w:numId w:val="2"/>
-        </w:numPr>
-        <w:pBdr>
-          <w:top w:val="none" w:sz="0" w:space="0" w:color="auto"/>
-          <w:bottom w:val="none" w:sz="0" w:space="0" w:color="auto"/>
-        </w:pBdr>
-        <w:rPr>
-          <w:rFonts w:asciiTheme="majorHAnsi" w:hAnsiTheme="majorHAnsi" w:cstheme="majorHAnsi"/>
-          <w:color w:val="2F5496" w:themeColor="accent1" w:themeShade="BF"/>
-        </w:rPr>
-      </w:pPr>
-      <w:bookmarkStart w:id="15" w:name="_Toc190788479"/>
-      <w:r>
-        <w:rPr>
-          <w:rFonts w:asciiTheme="majorHAnsi" w:hAnsiTheme="majorHAnsi" w:cstheme="majorHAnsi"/>
-          <w:color w:val="2F5496" w:themeColor="accent1" w:themeShade="BF"/>
-        </w:rPr>
-        <w:lastRenderedPageBreak/>
-        <w:t>User Interfaces</w:t>
-      </w:r>
-      <w:r>
-        <w:rPr>
-          <w:rFonts w:asciiTheme="majorHAnsi" w:hAnsiTheme="majorHAnsi" w:cstheme="majorHAnsi"/>
-          <w:color w:val="2F5496" w:themeColor="accent1" w:themeShade="BF"/>
-        </w:rPr>
-        <w:t xml:space="preserve"> – CLUE Versions</w:t>
-      </w:r>
-      <w:bookmarkEnd w:id="15"/>
-    </w:p>
-    <w:p>
-      <w:pPr>
-        <w:pStyle w:val="BodyText"/>
-        <w:rPr>
-          <w:rFonts w:asciiTheme="majorHAnsi" w:hAnsiTheme="majorHAnsi" w:cstheme="majorHAnsi"/>
-          <w:color w:val="2F5496" w:themeColor="accent1" w:themeShade="BF"/>
-        </w:rPr>
-      </w:pPr>
-    </w:p>
-    <w:p>
-      <w:pPr>
-        <w:pStyle w:val="Heading2"/>
-        <w:numPr>
-          <w:ilvl w:val="1"/>
-          <w:numId w:val="2"/>
-        </w:numPr>
-        <w:rPr>
-          <w:rFonts w:asciiTheme="majorHAnsi" w:hAnsiTheme="majorHAnsi" w:cstheme="majorHAnsi"/>
-          <w:color w:val="2F5496" w:themeColor="accent1" w:themeShade="BF"/>
-        </w:rPr>
-      </w:pPr>
-      <w:bookmarkStart w:id="16" w:name="_Toc132795771"/>
-      <w:bookmarkStart w:id="17" w:name="_Toc190788480"/>
-      <w:r>
-        <w:rPr>
-          <w:rFonts w:asciiTheme="majorHAnsi" w:hAnsiTheme="majorHAnsi" w:cstheme="majorHAnsi"/>
-          <w:color w:val="2F5496" w:themeColor="accent1" w:themeShade="BF"/>
-          <w:szCs w:val="32"/>
-        </w:rPr>
-        <w:t>SMP Message Producer Client Interface</w:t>
-      </w:r>
-      <w:bookmarkEnd w:id="16"/>
-      <w:bookmarkEnd w:id="17"/>
-    </w:p>
-    <w:p>
-      <w:pPr>
-        <w:pStyle w:val="BodyText"/>
-        <w:rPr>
-          <w:rFonts w:asciiTheme="majorHAnsi" w:hAnsiTheme="majorHAnsi" w:cstheme="majorHAnsi"/>
-          <w:color w:val="2F5496" w:themeColor="accent1" w:themeShade="BF"/>
-        </w:rPr>
-      </w:pPr>
-      <w:r>
-        <w:rPr>
-          <w:rFonts w:asciiTheme="majorHAnsi" w:hAnsiTheme="majorHAnsi" w:cstheme="majorHAnsi"/>
-          <w:color w:val="2F5496" w:themeColor="accent1" w:themeShade="BF"/>
-        </w:rPr>
-        <w:t xml:space="preserve">Using TCP/IP and the Sockets API (Application Programming Interface), the SMP Message Producer client program is designed to send messages to a server. A message consists of the current date and time, a priority level, and the message body. </w:t>
-      </w:r>
-    </w:p>
-    <w:p>
-      <w:pPr>
-        <w:pStyle w:val="BodyText"/>
-        <w:rPr>
-          <w:rFonts w:asciiTheme="majorHAnsi" w:hAnsiTheme="majorHAnsi" w:cstheme="majorHAnsi"/>
-          <w:color w:val="2F5496" w:themeColor="accent1" w:themeShade="BF"/>
-        </w:rPr>
-      </w:pPr>
-    </w:p>
-    <w:p>
-      <w:pPr>
-        <w:pStyle w:val="BodyText"/>
-        <w:jc w:val="center"/>
-        <w:rPr>
-          <w:rFonts w:asciiTheme="majorHAnsi" w:hAnsiTheme="majorHAnsi" w:cstheme="majorHAnsi"/>
-          <w:color w:val="2F5496" w:themeColor="accent1" w:themeShade="BF"/>
-        </w:rPr>
-      </w:pPr>
-    </w:p>
-    <w:p>
-      <w:pPr>
-        <w:pStyle w:val="BodyText"/>
-        <w:jc w:val="center"/>
-        <w:rPr>
-          <w:rFonts w:asciiTheme="majorHAnsi" w:hAnsiTheme="majorHAnsi" w:cstheme="majorHAnsi"/>
-          <w:color w:val="2F5496" w:themeColor="accent1" w:themeShade="BF"/>
-        </w:rPr>
-      </w:pPr>
-      <w:r>
-        <w:rPr>
-          <w:noProof/>
-          <w:color w:val="2F5496" w:themeColor="accent1" w:themeShade="BF"/>
-        </w:rPr>
-        <w:drawing>
-          <wp:inline distT="0" distB="0" distL="0" distR="0" wp14:anchorId="75831E23" wp14:editId="42281136">
-            <wp:extent cx="4311650" cy="1950026"/>
-            <wp:effectExtent l="0" t="0" r="0" b="0"/>
-            <wp:docPr id="12" name="Picture 12" descr="A screenshot of a computer&#10;&#10;Description automatically generated with medium confidence"/>
-            <wp:cNvGraphicFramePr>
-              <a:graphicFrameLocks xmlns:a="http://schemas.openxmlformats.org/drawingml/2006/main" noChangeAspect="1"/>
-            </wp:cNvGraphicFramePr>
-            <a:graphic xmlns:a="http://schemas.openxmlformats.org/drawingml/2006/main">
-              <a:graphicData uri="http://schemas.openxmlformats.org/drawingml/2006/picture">
-                <pic:pic xmlns:pic="http://schemas.openxmlformats.org/drawingml/2006/picture">
-                  <pic:nvPicPr>
-                    <pic:cNvPr id="12" name="Picture 12" descr="A screenshot of a computer&#10;&#10;Description automatically generated with medium confidence"/>
+                    <pic:cNvPr id="360977169" name="Picture 1" descr="A screenshot of a computer&#10;&#10;AI-generated content may be incorrect."/>
                     <pic:cNvPicPr/>
                   </pic:nvPicPr>
                   <pic:blipFill>
@@ -2809,7 +2724,7 @@
                   <pic:spPr>
                     <a:xfrm>
                       <a:off x="0" y="0"/>
-                      <a:ext cx="4333486" cy="1959902"/>
+                      <a:ext cx="4610743" cy="3334215"/>
                     </a:xfrm>
                     <a:prstGeom prst="rect">
                       <a:avLst/>
@@ -2822,351 +2737,9 @@
         </w:drawing>
       </w:r>
     </w:p>
-    <w:p>
-      <w:pPr>
-        <w:pStyle w:val="BodyText"/>
-        <w:rPr>
-          <w:rFonts w:asciiTheme="majorHAnsi" w:hAnsiTheme="majorHAnsi" w:cstheme="majorHAnsi"/>
-          <w:color w:val="2F5496" w:themeColor="accent1" w:themeShade="BF"/>
-        </w:rPr>
-      </w:pPr>
-    </w:p>
-    <w:p>
-      <w:pPr>
-        <w:pStyle w:val="BodyText"/>
-        <w:rPr>
-          <w:rFonts w:asciiTheme="majorHAnsi" w:hAnsiTheme="majorHAnsi" w:cstheme="majorHAnsi"/>
-          <w:color w:val="2F5496" w:themeColor="accent1" w:themeShade="BF"/>
-        </w:rPr>
-      </w:pPr>
-    </w:p>
-    <w:p>
-      <w:pPr>
-        <w:pStyle w:val="Heading2"/>
-        <w:numPr>
-          <w:ilvl w:val="1"/>
-          <w:numId w:val="2"/>
-        </w:numPr>
-        <w:ind w:left="576" w:hanging="576"/>
-        <w:rPr>
-          <w:rFonts w:asciiTheme="majorHAnsi" w:hAnsiTheme="majorHAnsi" w:cstheme="majorHAnsi"/>
-          <w:color w:val="2F5496" w:themeColor="accent1" w:themeShade="BF"/>
-        </w:rPr>
-      </w:pPr>
-      <w:bookmarkStart w:id="18" w:name="_Toc132795772"/>
-      <w:bookmarkStart w:id="19" w:name="_Toc190788481"/>
-      <w:r>
-        <w:rPr>
-          <w:rFonts w:asciiTheme="majorHAnsi" w:hAnsiTheme="majorHAnsi" w:cstheme="majorHAnsi"/>
-          <w:color w:val="2F5496" w:themeColor="accent1" w:themeShade="BF"/>
-          <w:szCs w:val="32"/>
-        </w:rPr>
-        <w:t>SMP Message Server Interface</w:t>
-      </w:r>
-      <w:bookmarkEnd w:id="18"/>
-      <w:bookmarkEnd w:id="19"/>
-    </w:p>
-    <w:p>
-      <w:pPr>
-        <w:pStyle w:val="BodyText"/>
-        <w:rPr>
-          <w:rFonts w:asciiTheme="majorHAnsi" w:hAnsiTheme="majorHAnsi" w:cstheme="majorHAnsi"/>
-          <w:color w:val="2F5496" w:themeColor="accent1" w:themeShade="BF"/>
-        </w:rPr>
-      </w:pPr>
-      <w:r>
-        <w:rPr>
-          <w:rFonts w:asciiTheme="majorHAnsi" w:hAnsiTheme="majorHAnsi" w:cstheme="majorHAnsi"/>
-          <w:color w:val="2F5496" w:themeColor="accent1" w:themeShade="BF"/>
-        </w:rPr>
-        <w:t xml:space="preserve">The SMP Message Server program is designed to listen for SMP requests sent to it by SMP Producer and SMP Consumer clients. An SMP message consists of the current date and time, a priority level, and the message body. The server adds the SMP message to a text file. There is one text file for each of the priority levels. The text files act as queues. Which text file the server </w:t>
-      </w:r>
-      <w:proofErr w:type="gramStart"/>
-      <w:r>
-        <w:rPr>
-          <w:rFonts w:asciiTheme="majorHAnsi" w:hAnsiTheme="majorHAnsi" w:cstheme="majorHAnsi"/>
-          <w:color w:val="2F5496" w:themeColor="accent1" w:themeShade="BF"/>
-        </w:rPr>
-        <w:t>writes to</w:t>
-      </w:r>
-      <w:proofErr w:type="gramEnd"/>
-      <w:r>
-        <w:rPr>
-          <w:rFonts w:asciiTheme="majorHAnsi" w:hAnsiTheme="majorHAnsi" w:cstheme="majorHAnsi"/>
-          <w:color w:val="2F5496" w:themeColor="accent1" w:themeShade="BF"/>
-        </w:rPr>
-        <w:t xml:space="preserve"> depends on the priority selected.</w:t>
-      </w:r>
-    </w:p>
-    <w:p>
-      <w:pPr>
-        <w:pStyle w:val="BodyText"/>
-        <w:rPr>
-          <w:rFonts w:asciiTheme="majorHAnsi" w:hAnsiTheme="majorHAnsi" w:cstheme="majorHAnsi"/>
-          <w:color w:val="2F5496" w:themeColor="accent1" w:themeShade="BF"/>
-        </w:rPr>
-      </w:pPr>
-    </w:p>
-    <w:p>
-      <w:pPr>
-        <w:pStyle w:val="BodyText"/>
-        <w:jc w:val="center"/>
-        <w:rPr>
-          <w:rFonts w:asciiTheme="majorHAnsi" w:hAnsiTheme="majorHAnsi" w:cstheme="majorHAnsi"/>
-          <w:color w:val="2F5496" w:themeColor="accent1" w:themeShade="BF"/>
-        </w:rPr>
-      </w:pPr>
-      <w:r>
-        <w:rPr>
-          <w:noProof/>
-          <w:color w:val="2F5496" w:themeColor="accent1" w:themeShade="BF"/>
-        </w:rPr>
-        <w:lastRenderedPageBreak/>
-        <w:drawing>
-          <wp:inline distT="0" distB="0" distL="0" distR="0" wp14:anchorId="16291F0F" wp14:editId="42993F24">
-            <wp:extent cx="6492240" cy="3313430"/>
-            <wp:effectExtent l="0" t="0" r="0" b="0"/>
-            <wp:docPr id="13" name="Picture 13" descr="Text&#10;&#10;Description automatically generated"/>
-            <wp:cNvGraphicFramePr>
-              <a:graphicFrameLocks xmlns:a="http://schemas.openxmlformats.org/drawingml/2006/main" noChangeAspect="1"/>
-            </wp:cNvGraphicFramePr>
-            <a:graphic xmlns:a="http://schemas.openxmlformats.org/drawingml/2006/main">
-              <a:graphicData uri="http://schemas.openxmlformats.org/drawingml/2006/picture">
-                <pic:pic xmlns:pic="http://schemas.openxmlformats.org/drawingml/2006/picture">
-                  <pic:nvPicPr>
-                    <pic:cNvPr id="10" name="Picture 10" descr="Text&#10;&#10;Description automatically generated"/>
-                    <pic:cNvPicPr/>
-                  </pic:nvPicPr>
-                  <pic:blipFill>
-                    <a:blip r:embed="rId16"/>
-                    <a:stretch>
-                      <a:fillRect/>
-                    </a:stretch>
-                  </pic:blipFill>
-                  <pic:spPr>
-                    <a:xfrm>
-                      <a:off x="0" y="0"/>
-                      <a:ext cx="6492240" cy="3313430"/>
-                    </a:xfrm>
-                    <a:prstGeom prst="rect">
-                      <a:avLst/>
-                    </a:prstGeom>
-                  </pic:spPr>
-                </pic:pic>
-              </a:graphicData>
-            </a:graphic>
-          </wp:inline>
-        </w:drawing>
-      </w:r>
-    </w:p>
-    <w:p>
-      <w:pPr>
-        <w:pStyle w:val="BodyText"/>
-        <w:rPr>
-          <w:rFonts w:asciiTheme="majorHAnsi" w:hAnsiTheme="majorHAnsi" w:cstheme="majorHAnsi"/>
-          <w:color w:val="2F5496" w:themeColor="accent1" w:themeShade="BF"/>
-        </w:rPr>
-      </w:pPr>
-    </w:p>
-    <w:p>
-      <w:pPr>
-        <w:pStyle w:val="Heading2"/>
-        <w:numPr>
-          <w:ilvl w:val="1"/>
-          <w:numId w:val="2"/>
-        </w:numPr>
-        <w:ind w:left="576" w:hanging="576"/>
-        <w:rPr>
-          <w:rFonts w:asciiTheme="majorHAnsi" w:hAnsiTheme="majorHAnsi" w:cstheme="majorHAnsi"/>
-          <w:color w:val="2F5496" w:themeColor="accent1" w:themeShade="BF"/>
-        </w:rPr>
-      </w:pPr>
-      <w:bookmarkStart w:id="20" w:name="_Toc132795773"/>
-      <w:bookmarkStart w:id="21" w:name="_Toc190788482"/>
-      <w:r>
-        <w:rPr>
-          <w:rFonts w:asciiTheme="majorHAnsi" w:hAnsiTheme="majorHAnsi" w:cstheme="majorHAnsi"/>
-          <w:color w:val="2F5496" w:themeColor="accent1" w:themeShade="BF"/>
-          <w:szCs w:val="32"/>
-        </w:rPr>
-        <w:t>SMP Message Consumer Client Interface</w:t>
-      </w:r>
-      <w:bookmarkEnd w:id="20"/>
-      <w:bookmarkEnd w:id="21"/>
-    </w:p>
-    <w:p>
-      <w:pPr>
-        <w:pStyle w:val="BodyText"/>
-        <w:rPr>
-          <w:rFonts w:asciiTheme="majorHAnsi" w:hAnsiTheme="majorHAnsi" w:cstheme="majorHAnsi"/>
-          <w:color w:val="2F5496" w:themeColor="accent1" w:themeShade="BF"/>
-        </w:rPr>
-      </w:pPr>
-      <w:r>
-        <w:rPr>
-          <w:rFonts w:asciiTheme="majorHAnsi" w:hAnsiTheme="majorHAnsi" w:cstheme="majorHAnsi"/>
-          <w:color w:val="2F5496" w:themeColor="accent1" w:themeShade="BF"/>
-        </w:rPr>
-        <w:t>The SMP Message Consumer client program is designed to send an SMP request to the server to retrieve the next message. The server sends back a message. Which message is sent back from the server depends on the priority selected. The message sent back to the client consists of the message body and message date. The server deletes the record from the file after the client acknowledges that it has received the message.</w:t>
-      </w:r>
-    </w:p>
-    <w:p>
-      <w:pPr>
-        <w:pStyle w:val="BodyText"/>
-        <w:rPr>
-          <w:rFonts w:asciiTheme="majorHAnsi" w:hAnsiTheme="majorHAnsi" w:cstheme="majorHAnsi"/>
-          <w:color w:val="2F5496" w:themeColor="accent1" w:themeShade="BF"/>
-        </w:rPr>
-      </w:pPr>
-    </w:p>
-    <w:p>
-      <w:pPr>
-        <w:pStyle w:val="BodyText"/>
-        <w:jc w:val="center"/>
-        <w:rPr>
-          <w:rFonts w:asciiTheme="majorHAnsi" w:hAnsiTheme="majorHAnsi" w:cstheme="majorHAnsi"/>
-          <w:color w:val="2F5496" w:themeColor="accent1" w:themeShade="BF"/>
-        </w:rPr>
-      </w:pPr>
-      <w:r>
-        <w:rPr>
-          <w:noProof/>
-          <w:color w:val="2F5496" w:themeColor="accent1" w:themeShade="BF"/>
-        </w:rPr>
-        <w:drawing>
-          <wp:inline distT="0" distB="0" distL="0" distR="0" wp14:anchorId="0C1826DE" wp14:editId="1597BD83">
-            <wp:extent cx="6492240" cy="2936240"/>
-            <wp:effectExtent l="0" t="0" r="0" b="0"/>
-            <wp:docPr id="14" name="Picture 14" descr="Text&#10;&#10;Description automatically generated"/>
-            <wp:cNvGraphicFramePr>
-              <a:graphicFrameLocks xmlns:a="http://schemas.openxmlformats.org/drawingml/2006/main" noChangeAspect="1"/>
-            </wp:cNvGraphicFramePr>
-            <a:graphic xmlns:a="http://schemas.openxmlformats.org/drawingml/2006/main">
-              <a:graphicData uri="http://schemas.openxmlformats.org/drawingml/2006/picture">
-                <pic:pic xmlns:pic="http://schemas.openxmlformats.org/drawingml/2006/picture">
-                  <pic:nvPicPr>
-                    <pic:cNvPr id="9" name="Picture 9" descr="Text&#10;&#10;Description automatically generated"/>
-                    <pic:cNvPicPr/>
-                  </pic:nvPicPr>
-                  <pic:blipFill>
-                    <a:blip r:embed="rId17"/>
-                    <a:stretch>
-                      <a:fillRect/>
-                    </a:stretch>
-                  </pic:blipFill>
-                  <pic:spPr>
-                    <a:xfrm>
-                      <a:off x="0" y="0"/>
-                      <a:ext cx="6492240" cy="2936240"/>
-                    </a:xfrm>
-                    <a:prstGeom prst="rect">
-                      <a:avLst/>
-                    </a:prstGeom>
-                  </pic:spPr>
-                </pic:pic>
-              </a:graphicData>
-            </a:graphic>
-          </wp:inline>
-        </w:drawing>
-      </w:r>
-    </w:p>
-    <w:p>
-      <w:pPr>
-        <w:pStyle w:val="BodyText"/>
-        <w:rPr>
-          <w:rFonts w:asciiTheme="majorHAnsi" w:hAnsiTheme="majorHAnsi" w:cstheme="majorHAnsi"/>
-          <w:color w:val="2F5496" w:themeColor="accent1" w:themeShade="BF"/>
-        </w:rPr>
-      </w:pPr>
-    </w:p>
-    <w:p>
-      <w:pPr>
-        <w:pStyle w:val="Heading2"/>
-        <w:numPr>
-          <w:ilvl w:val="1"/>
-          <w:numId w:val="2"/>
-        </w:numPr>
-        <w:ind w:left="576" w:hanging="576"/>
-        <w:rPr>
-          <w:rFonts w:asciiTheme="majorHAnsi" w:hAnsiTheme="majorHAnsi" w:cstheme="majorHAnsi"/>
-          <w:color w:val="2F5496" w:themeColor="accent1" w:themeShade="BF"/>
-        </w:rPr>
-      </w:pPr>
-      <w:bookmarkStart w:id="22" w:name="_Toc132795774"/>
-      <w:bookmarkStart w:id="23" w:name="_Toc190788483"/>
-      <w:r>
-        <w:rPr>
-          <w:rFonts w:asciiTheme="majorHAnsi" w:hAnsiTheme="majorHAnsi" w:cstheme="majorHAnsi"/>
-          <w:color w:val="2F5496" w:themeColor="accent1" w:themeShade="BF"/>
-          <w:szCs w:val="32"/>
-        </w:rPr>
-        <w:t>SMP Server Admin Interface</w:t>
-      </w:r>
-      <w:bookmarkEnd w:id="22"/>
-      <w:bookmarkEnd w:id="23"/>
-    </w:p>
-    <w:p>
-      <w:pPr>
-        <w:pStyle w:val="BodyText"/>
-        <w:rPr>
-          <w:rFonts w:asciiTheme="majorHAnsi" w:hAnsiTheme="majorHAnsi" w:cstheme="majorHAnsi"/>
-          <w:color w:val="2F5496" w:themeColor="accent1" w:themeShade="BF"/>
-        </w:rPr>
-      </w:pPr>
-      <w:r>
-        <w:rPr>
-          <w:rFonts w:asciiTheme="majorHAnsi" w:hAnsiTheme="majorHAnsi" w:cstheme="majorHAnsi"/>
-          <w:color w:val="2F5496" w:themeColor="accent1" w:themeShade="BF"/>
-        </w:rPr>
-        <w:t>The SMP Server Admin reads in records from the appropriate file and displays the message date, the message priority, and the message.</w:t>
-      </w:r>
-    </w:p>
-    <w:p>
-      <w:pPr>
-        <w:pStyle w:val="BodyText"/>
-        <w:rPr>
-          <w:rFonts w:asciiTheme="majorHAnsi" w:hAnsiTheme="majorHAnsi" w:cstheme="majorHAnsi"/>
-          <w:color w:val="2F5496" w:themeColor="accent1" w:themeShade="BF"/>
-        </w:rPr>
-      </w:pPr>
-    </w:p>
-    <w:p>
-      <w:pPr>
-        <w:pStyle w:val="BodyText"/>
-        <w:rPr>
-          <w:rFonts w:asciiTheme="majorHAnsi" w:hAnsiTheme="majorHAnsi" w:cstheme="majorHAnsi"/>
-          <w:color w:val="2F5496" w:themeColor="accent1" w:themeShade="BF"/>
-        </w:rPr>
-      </w:pPr>
-      <w:r>
-        <w:rPr>
-          <w:rFonts w:asciiTheme="majorHAnsi" w:hAnsiTheme="majorHAnsi" w:cstheme="majorHAnsi"/>
-          <w:color w:val="2F5496" w:themeColor="accent1" w:themeShade="BF"/>
-        </w:rPr>
-        <w:t>TBD</w:t>
-      </w:r>
-    </w:p>
-    <w:p>
-      <w:pPr>
-        <w:pStyle w:val="BodyText"/>
-        <w:rPr>
-          <w:rFonts w:asciiTheme="majorHAnsi" w:hAnsiTheme="majorHAnsi" w:cstheme="majorHAnsi"/>
-          <w:color w:val="2F5496" w:themeColor="accent1" w:themeShade="BF"/>
-        </w:rPr>
-      </w:pPr>
-    </w:p>
-    <w:p>
-      <w:pPr>
-        <w:pStyle w:val="BodyText"/>
-        <w:rPr>
-          <w:rFonts w:asciiTheme="majorHAnsi" w:hAnsiTheme="majorHAnsi" w:cstheme="majorHAnsi"/>
-          <w:color w:val="2F5496" w:themeColor="accent1" w:themeShade="BF"/>
-        </w:rPr>
-      </w:pPr>
-    </w:p>
     <w:sectPr>
-      <w:headerReference w:type="default" r:id="rId18"/>
-      <w:footerReference w:type="default" r:id="rId19"/>
+      <w:headerReference w:type="default" r:id="rId16"/>
+      <w:footerReference w:type="default" r:id="rId17"/>
       <w:pgSz w:w="12240" w:h="15840"/>
       <w:pgMar w:top="1273" w:right="1008" w:bottom="1002" w:left="1008" w:header="489" w:footer="489" w:gutter="0"/>
       <w:cols w:space="720"/>
@@ -3216,7 +2789,7 @@
       <w:rPr>
         <w:noProof/>
       </w:rPr>
-      <w:t>2/18/25</w:t>
+      <w:t>12/7/25</w:t>
     </w:r>
     <w:r>
       <w:fldChar w:fldCharType="end"/>
@@ -4757,7 +4330,6 @@
   <w:style w:type="character" w:default="1" w:styleId="DefaultParagraphFont">
     <w:name w:val="Default Paragraph Font"/>
     <w:uiPriority w:val="1"/>
-    <w:semiHidden/>
     <w:unhideWhenUsed/>
   </w:style>
   <w:style w:type="table" w:default="1" w:styleId="TableNormal">

</xml_diff>